<commit_message>
Added Retos presentation to Andys presentation.
</commit_message>
<xml_diff>
--- a/Recap/Q&A_RecapSW8.docx
+++ b/Recap/Q&A_RecapSW8.docx
@@ -5,80 +5,335 @@
     <w:p>
       <w:pPr>
         <w:pStyle w:val="Titel"/>
-      </w:pPr>
-      <w:proofErr w:type="spellStart"/>
-      <w:r>
-        <w:t>Recap</w:t>
-      </w:r>
-      <w:proofErr w:type="spellEnd"/>
-      <w:r>
-        <w:t xml:space="preserve"> SW 8</w:t>
+        <w:rPr>
+          <w:lang w:val="en-US"/>
+        </w:rPr>
+      </w:pPr>
+      <w:r>
+        <w:rPr>
+          <w:lang w:val="en-US"/>
+        </w:rPr>
+        <w:t>Recap SW 8</w:t>
       </w:r>
     </w:p>
     <w:p>
       <w:pPr>
         <w:pStyle w:val="berschrift1"/>
-      </w:pPr>
-      <w:proofErr w:type="spellStart"/>
-      <w:r>
+        <w:rPr>
+          <w:lang w:val="en-US"/>
+        </w:rPr>
+      </w:pPr>
+      <w:r>
+        <w:rPr>
+          <w:lang w:val="en-US"/>
+        </w:rPr>
         <w:t>Question</w:t>
       </w:r>
-      <w:proofErr w:type="spellEnd"/>
-      <w:r>
+      <w:r>
+        <w:rPr>
+          <w:lang w:val="en-US"/>
+        </w:rPr>
+        <w:t>s</w:t>
+      </w:r>
+      <w:bookmarkStart w:id="0" w:name="_GoBack"/>
+      <w:bookmarkEnd w:id="0"/>
+      <w:r>
+        <w:rPr>
+          <w:lang w:val="en-US"/>
+        </w:rPr>
         <w:t>:</w:t>
       </w:r>
     </w:p>
     <w:p>
-      <w:r>
+      <w:pPr>
+        <w:rPr>
+          <w:lang w:val="en-US"/>
+        </w:rPr>
+      </w:pPr>
+      <w:r>
+        <w:rPr>
+          <w:lang w:val="en-US"/>
+        </w:rPr>
         <w:t>1.</w:t>
+      </w:r>
+      <w:r>
+        <w:rPr>
+          <w:lang w:val="en-US"/>
+        </w:rPr>
+        <w:t xml:space="preserve"> What is the advantage of using USB as a virtual UART serial connection (</w:t>
+      </w:r>
+      <w:proofErr w:type="spellStart"/>
+      <w:r>
+        <w:rPr>
+          <w:lang w:val="en-US"/>
+        </w:rPr>
+        <w:t>OpenSDA</w:t>
+      </w:r>
+      <w:proofErr w:type="spellEnd"/>
+      <w:r>
+        <w:rPr>
+          <w:lang w:val="en-US"/>
+        </w:rPr>
+        <w:t xml:space="preserve"> and USB CDC) over a direct USB connection to a USB port of the MCU?</w:t>
       </w:r>
     </w:p>
     <w:p>
-      <w:r>
+      <w:pPr>
+        <w:rPr>
+          <w:lang w:val="en-US"/>
+        </w:rPr>
+      </w:pPr>
+      <w:r>
+        <w:rPr>
+          <w:lang w:val="en-US"/>
+        </w:rPr>
         <w:t>2.</w:t>
+      </w:r>
+      <w:r>
+        <w:rPr>
+          <w:lang w:val="en-US"/>
+        </w:rPr>
+        <w:t xml:space="preserve"> </w:t>
+      </w:r>
+      <w:r>
+        <w:rPr>
+          <w:lang w:val="en-US"/>
+        </w:rPr>
+        <w:t>What is the meaning of a</w:t>
+      </w:r>
+      <w:r>
+        <w:rPr>
+          <w:lang w:val="en-US"/>
+        </w:rPr>
+        <w:t>n</w:t>
+      </w:r>
+      <w:r>
+        <w:rPr>
+          <w:lang w:val="en-US"/>
+        </w:rPr>
+        <w:t xml:space="preserve"> </w:t>
+      </w:r>
+      <w:proofErr w:type="spellStart"/>
+      <w:r>
+        <w:rPr>
+          <w:lang w:val="en-US"/>
+        </w:rPr>
+        <w:t>asynchron</w:t>
+      </w:r>
+      <w:proofErr w:type="spellEnd"/>
+      <w:r>
+        <w:rPr>
+          <w:lang w:val="en-US"/>
+        </w:rPr>
+        <w:t xml:space="preserve"> serial protocol?</w:t>
       </w:r>
     </w:p>
     <w:p>
-      <w:r>
-        <w:t>…</w:t>
-      </w:r>
-    </w:p>
-    <w:p/>
-    <w:p>
-      <w:r>
-        <w:br w:type="page"/>
+      <w:pPr>
+        <w:rPr>
+          <w:lang w:val="en-US"/>
+        </w:rPr>
+      </w:pPr>
+      <w:r>
+        <w:rPr>
+          <w:lang w:val="en-US"/>
+        </w:rPr>
+        <w:t xml:space="preserve">3. </w:t>
+      </w:r>
+      <w:r>
+        <w:rPr>
+          <w:lang w:val="en-US"/>
+        </w:rPr>
+        <w:t>As which device class does the Freedom board enumerate at the PC, and what is the purpose of it?</w:t>
       </w:r>
     </w:p>
     <w:p>
       <w:pPr>
-        <w:pStyle w:val="berschrift1"/>
-      </w:pPr>
-      <w:proofErr w:type="spellStart"/>
-      <w:r>
-        <w:lastRenderedPageBreak/>
-        <w:t>Answers</w:t>
-      </w:r>
-      <w:proofErr w:type="spellEnd"/>
-      <w:r>
-        <w:t>:</w:t>
-      </w:r>
+        <w:rPr>
+          <w:lang w:val="en-US"/>
+        </w:rPr>
+      </w:pPr>
     </w:p>
     <w:p>
-      <w:r>
-        <w:t>1.</w:t>
+      <w:pPr>
+        <w:rPr>
+          <w:lang w:val="en-US"/>
+        </w:rPr>
+      </w:pPr>
+      <w:r>
+        <w:rPr>
+          <w:lang w:val="en-US"/>
+        </w:rPr>
+        <w:br w:type="page"/>
       </w:r>
     </w:p>
     <w:p>
-      <w:r>
-        <w:t>2.</w:t>
+      <w:pPr>
+        <w:pStyle w:val="berschrift1"/>
+        <w:rPr>
+          <w:lang w:val="en-US"/>
+        </w:rPr>
+      </w:pPr>
+      <w:r>
+        <w:rPr>
+          <w:lang w:val="en-US"/>
+        </w:rPr>
+        <w:lastRenderedPageBreak/>
+        <w:t>Answers:</w:t>
       </w:r>
     </w:p>
     <w:p>
-      <w:r>
-        <w:t>…</w:t>
-      </w:r>
-      <w:bookmarkStart w:id="0" w:name="_GoBack"/>
-      <w:bookmarkEnd w:id="0"/>
+      <w:pPr>
+        <w:rPr>
+          <w:lang w:val="en-US"/>
+        </w:rPr>
+      </w:pPr>
+      <w:r>
+        <w:rPr>
+          <w:lang w:val="en-US"/>
+        </w:rPr>
+        <w:t>1.</w:t>
+      </w:r>
+      <w:r>
+        <w:rPr>
+          <w:lang w:val="en-US"/>
+        </w:rPr>
+        <w:t xml:space="preserve"> </w:t>
+      </w:r>
+      <w:r>
+        <w:rPr>
+          <w:lang w:val="en-US"/>
+        </w:rPr>
+        <w:t xml:space="preserve">USB is a much </w:t>
+      </w:r>
+      <w:r>
+        <w:rPr>
+          <w:lang w:val="en-US"/>
+        </w:rPr>
+        <w:t>more complex</w:t>
+      </w:r>
+      <w:r>
+        <w:rPr>
+          <w:lang w:val="en-US"/>
+        </w:rPr>
+        <w:t xml:space="preserve"> protocol, and therefore, has a bigger overhead. If the USB performance is not needed, a </w:t>
+      </w:r>
+      <w:r>
+        <w:rPr>
+          <w:lang w:val="en-US"/>
+        </w:rPr>
+        <w:t>simpler</w:t>
+      </w:r>
+      <w:r>
+        <w:rPr>
+          <w:lang w:val="en-US"/>
+        </w:rPr>
+        <w:t xml:space="preserve"> UAR</w:t>
+      </w:r>
+      <w:r>
+        <w:rPr>
+          <w:lang w:val="en-US"/>
+        </w:rPr>
+        <w:t xml:space="preserve">T connection is more efficient. </w:t>
+      </w:r>
+      <w:r>
+        <w:rPr>
+          <w:lang w:val="en-US"/>
+        </w:rPr>
+        <w:t>At the Freedom board, there is an extra MCU to convert the USB to a UART protocol.</w:t>
+      </w:r>
+      <w:r>
+        <w:rPr>
+          <w:lang w:val="en-US"/>
+        </w:rPr>
+        <w:t xml:space="preserve"> This means that there is an extra MCU to take over the USB overhead.</w:t>
+      </w:r>
+    </w:p>
+    <w:p>
+      <w:pPr>
+        <w:rPr>
+          <w:lang w:val="en-US"/>
+        </w:rPr>
+      </w:pPr>
+      <w:r>
+        <w:rPr>
+          <w:lang w:val="en-US"/>
+        </w:rPr>
+        <w:t>2.</w:t>
+      </w:r>
+      <w:r>
+        <w:rPr>
+          <w:lang w:val="en-US"/>
+        </w:rPr>
+        <w:t xml:space="preserve"> </w:t>
+      </w:r>
+      <w:r>
+        <w:rPr>
+          <w:lang w:val="en-US"/>
+        </w:rPr>
+        <w:t>Serial means that it sends the data bits after bits on a single data li</w:t>
+      </w:r>
+      <w:r>
+        <w:rPr>
+          <w:lang w:val="en-US"/>
+        </w:rPr>
+        <w:t xml:space="preserve">ne (as a sample Rx or </w:t>
+      </w:r>
+      <w:proofErr w:type="spellStart"/>
+      <w:proofErr w:type="gramStart"/>
+      <w:r>
+        <w:rPr>
+          <w:lang w:val="en-US"/>
+        </w:rPr>
+        <w:t>Tx</w:t>
+      </w:r>
+      <w:proofErr w:type="spellEnd"/>
+      <w:proofErr w:type="gramEnd"/>
+      <w:r>
+        <w:rPr>
+          <w:lang w:val="en-US"/>
+        </w:rPr>
+        <w:t xml:space="preserve"> line). </w:t>
+      </w:r>
+      <w:proofErr w:type="spellStart"/>
+      <w:r>
+        <w:rPr>
+          <w:lang w:val="en-US"/>
+        </w:rPr>
+        <w:t>Asynchron</w:t>
+      </w:r>
+      <w:proofErr w:type="spellEnd"/>
+      <w:r>
+        <w:rPr>
+          <w:lang w:val="en-US"/>
+        </w:rPr>
+        <w:t xml:space="preserve"> means that there is no clock supported to read the data. The start of the data has to be detected by the protocol (start bits, stop bits).</w:t>
+      </w:r>
+    </w:p>
+    <w:p>
+      <w:pPr>
+        <w:rPr>
+          <w:lang w:val="en-US"/>
+        </w:rPr>
+      </w:pPr>
+      <w:r>
+        <w:rPr>
+          <w:lang w:val="en-US"/>
+        </w:rPr>
+        <w:t xml:space="preserve">3. </w:t>
+      </w:r>
+      <w:r>
+        <w:rPr>
+          <w:lang w:val="en-US"/>
+        </w:rPr>
+        <w:t>CDC (Communication Device Class), the PC opens a virtual COM port for the device. This enables to have a connection, which acts like a UART connection.</w:t>
+      </w:r>
+      <w:r>
+        <w:rPr>
+          <w:lang w:val="en-US"/>
+        </w:rPr>
+        <w:t xml:space="preserve"> Furthermore, it also enumerates as Mass Storage Device, this mode can be used to update the firmware.</w:t>
+      </w:r>
     </w:p>
     <w:sectPr>
       <w:headerReference w:type="default" r:id="rId7"/>
@@ -194,24 +449,22 @@
       <w:rPr>
         <w:lang w:val="en-US"/>
       </w:rPr>
-      <w:t xml:space="preserve">Shell, USB &amp; </w:t>
+      <w:t>Shell, USB &amp; UART,</w:t>
+    </w:r>
+    <w:r>
+      <w:rPr>
+        <w:lang w:val="en-US"/>
+      </w:rPr>
+      <w:t xml:space="preserve"> </w:t>
     </w:r>
     <w:proofErr w:type="spellStart"/>
     <w:r>
       <w:rPr>
         <w:lang w:val="en-US"/>
       </w:rPr>
-      <w:t>UART</w:t>
-    </w:r>
-    <w:proofErr w:type="gramStart"/>
-    <w:r>
-      <w:rPr>
-        <w:lang w:val="en-US"/>
-      </w:rPr>
-      <w:t>,Mem</w:t>
+      <w:t>Mem</w:t>
     </w:r>
     <w:proofErr w:type="spellEnd"/>
-    <w:proofErr w:type="gramEnd"/>
     <w:r>
       <w:rPr>
         <w:lang w:val="en-US"/>

</xml_diff>

<commit_message>
Recap Q&A: Added Queue part
</commit_message>
<xml_diff>
--- a/Recap/Q&A_RecapSW8.docx
+++ b/Recap/Q&A_RecapSW8.docx
@@ -35,117 +35,215 @@
         </w:rPr>
         <w:t>s</w:t>
       </w:r>
+      <w:r>
+        <w:rPr>
+          <w:lang w:val="en-US"/>
+        </w:rPr>
+        <w:t>:</w:t>
+      </w:r>
+    </w:p>
+    <w:p>
+      <w:pPr>
+        <w:rPr>
+          <w:lang w:val="en-US"/>
+        </w:rPr>
+      </w:pPr>
+      <w:r>
+        <w:rPr>
+          <w:lang w:val="en-US"/>
+        </w:rPr>
+        <w:t>1.</w:t>
+      </w:r>
+      <w:r>
+        <w:rPr>
+          <w:lang w:val="en-US"/>
+        </w:rPr>
+        <w:t xml:space="preserve"> What is the advantage of using USB as a virtual UART serial connection (</w:t>
+      </w:r>
+      <w:proofErr w:type="spellStart"/>
+      <w:r>
+        <w:rPr>
+          <w:lang w:val="en-US"/>
+        </w:rPr>
+        <w:t>OpenSDA</w:t>
+      </w:r>
+      <w:proofErr w:type="spellEnd"/>
+      <w:r>
+        <w:rPr>
+          <w:lang w:val="en-US"/>
+        </w:rPr>
+        <w:t xml:space="preserve"> and USB CDC) over a direct USB connection to a USB port of the MCU?</w:t>
+      </w:r>
+    </w:p>
+    <w:p>
+      <w:pPr>
+        <w:rPr>
+          <w:lang w:val="en-US"/>
+        </w:rPr>
+      </w:pPr>
+      <w:r>
+        <w:rPr>
+          <w:lang w:val="en-US"/>
+        </w:rPr>
+        <w:t>2.</w:t>
+      </w:r>
+      <w:r>
+        <w:rPr>
+          <w:lang w:val="en-US"/>
+        </w:rPr>
+        <w:t xml:space="preserve"> </w:t>
+      </w:r>
+      <w:r>
+        <w:rPr>
+          <w:lang w:val="en-US"/>
+        </w:rPr>
+        <w:t>What is the meaning of a</w:t>
+      </w:r>
+      <w:r>
+        <w:rPr>
+          <w:lang w:val="en-US"/>
+        </w:rPr>
+        <w:t>n</w:t>
+      </w:r>
+      <w:r>
+        <w:rPr>
+          <w:lang w:val="en-US"/>
+        </w:rPr>
+        <w:t xml:space="preserve"> </w:t>
+      </w:r>
+      <w:proofErr w:type="spellStart"/>
+      <w:r>
+        <w:rPr>
+          <w:lang w:val="en-US"/>
+        </w:rPr>
+        <w:t>asynchron</w:t>
+      </w:r>
+      <w:proofErr w:type="spellEnd"/>
+      <w:r>
+        <w:rPr>
+          <w:lang w:val="en-US"/>
+        </w:rPr>
+        <w:t xml:space="preserve"> serial protocol?</w:t>
+      </w:r>
+    </w:p>
+    <w:p>
+      <w:pPr>
+        <w:rPr>
+          <w:lang w:val="en-US"/>
+        </w:rPr>
+      </w:pPr>
+      <w:r>
+        <w:rPr>
+          <w:lang w:val="en-US"/>
+        </w:rPr>
+        <w:t xml:space="preserve">3. </w:t>
+      </w:r>
+      <w:r>
+        <w:rPr>
+          <w:lang w:val="en-US"/>
+        </w:rPr>
+        <w:t>As which device class does the Freedom board enumerate at the PC, and what is the purpose of it?</w:t>
+      </w:r>
+    </w:p>
+    <w:p>
+      <w:pPr>
+        <w:rPr>
+          <w:lang w:val="en-US"/>
+        </w:rPr>
+      </w:pPr>
+      <w:r>
+        <w:rPr>
+          <w:lang w:val="en-US"/>
+        </w:rPr>
+        <w:t>4.</w:t>
+      </w:r>
+      <w:r>
+        <w:rPr>
+          <w:lang w:val="en-US"/>
+        </w:rPr>
+        <w:t xml:space="preserve"> What is Queue good for?</w:t>
+      </w:r>
+    </w:p>
+    <w:p>
+      <w:pPr>
+        <w:rPr>
+          <w:lang w:val="en-US"/>
+        </w:rPr>
+      </w:pPr>
+      <w:r>
+        <w:rPr>
+          <w:lang w:val="en-US"/>
+        </w:rPr>
+        <w:t>5.</w:t>
+      </w:r>
+      <w:r>
+        <w:rPr>
+          <w:lang w:val="en-US"/>
+        </w:rPr>
+        <w:t xml:space="preserve"> What is the difference between </w:t>
+      </w:r>
+      <w:proofErr w:type="spellStart"/>
+      <w:proofErr w:type="gramStart"/>
+      <w:r>
+        <w:rPr>
+          <w:i/>
+          <w:lang w:val="en-US"/>
+        </w:rPr>
+        <w:t>x</w:t>
+      </w:r>
+      <w:r>
+        <w:rPr>
+          <w:i/>
+          <w:lang w:val="en-US"/>
+        </w:rPr>
+        <w:t>QueueReceive</w:t>
+      </w:r>
+      <w:proofErr w:type="spellEnd"/>
+      <w:r>
+        <w:rPr>
+          <w:i/>
+          <w:lang w:val="en-US"/>
+        </w:rPr>
+        <w:t>(</w:t>
+      </w:r>
+      <w:proofErr w:type="gramEnd"/>
+      <w:r>
+        <w:rPr>
+          <w:i/>
+          <w:lang w:val="en-US"/>
+        </w:rPr>
+        <w:t>)</w:t>
+      </w:r>
+      <w:r>
+        <w:rPr>
+          <w:lang w:val="en-US"/>
+        </w:rPr>
+        <w:t xml:space="preserve"> and </w:t>
+      </w:r>
+      <w:proofErr w:type="spellStart"/>
+      <w:r>
+        <w:rPr>
+          <w:i/>
+          <w:lang w:val="en-US"/>
+        </w:rPr>
+        <w:t>xQueuePeek</w:t>
+      </w:r>
+      <w:proofErr w:type="spellEnd"/>
+      <w:r>
+        <w:rPr>
+          <w:i/>
+          <w:lang w:val="en-US"/>
+        </w:rPr>
+        <w:t>()</w:t>
+      </w:r>
+      <w:r>
+        <w:rPr>
+          <w:lang w:val="en-US"/>
+        </w:rPr>
+        <w:t xml:space="preserve"> ?</w:t>
+      </w:r>
       <w:bookmarkStart w:id="0" w:name="_GoBack"/>
       <w:bookmarkEnd w:id="0"/>
-      <w:r>
-        <w:rPr>
-          <w:lang w:val="en-US"/>
-        </w:rPr>
-        <w:t>:</w:t>
-      </w:r>
-    </w:p>
-    <w:p>
-      <w:pPr>
-        <w:rPr>
-          <w:lang w:val="en-US"/>
-        </w:rPr>
-      </w:pPr>
-      <w:r>
-        <w:rPr>
-          <w:lang w:val="en-US"/>
-        </w:rPr>
-        <w:t>1.</w:t>
-      </w:r>
-      <w:r>
-        <w:rPr>
-          <w:lang w:val="en-US"/>
-        </w:rPr>
-        <w:t xml:space="preserve"> What is the advantage of using USB as a virtual UART serial connection (</w:t>
-      </w:r>
-      <w:proofErr w:type="spellStart"/>
-      <w:r>
-        <w:rPr>
-          <w:lang w:val="en-US"/>
-        </w:rPr>
-        <w:t>OpenSDA</w:t>
-      </w:r>
-      <w:proofErr w:type="spellEnd"/>
-      <w:r>
-        <w:rPr>
-          <w:lang w:val="en-US"/>
-        </w:rPr>
-        <w:t xml:space="preserve"> and USB CDC) over a direct USB connection to a USB port of the MCU?</w:t>
-      </w:r>
-    </w:p>
-    <w:p>
-      <w:pPr>
-        <w:rPr>
-          <w:lang w:val="en-US"/>
-        </w:rPr>
-      </w:pPr>
-      <w:r>
-        <w:rPr>
-          <w:lang w:val="en-US"/>
-        </w:rPr>
-        <w:t>2.</w:t>
-      </w:r>
-      <w:r>
-        <w:rPr>
-          <w:lang w:val="en-US"/>
-        </w:rPr>
-        <w:t xml:space="preserve"> </w:t>
-      </w:r>
-      <w:r>
-        <w:rPr>
-          <w:lang w:val="en-US"/>
-        </w:rPr>
-        <w:t>What is the meaning of a</w:t>
-      </w:r>
-      <w:r>
-        <w:rPr>
-          <w:lang w:val="en-US"/>
-        </w:rPr>
-        <w:t>n</w:t>
-      </w:r>
-      <w:r>
-        <w:rPr>
-          <w:lang w:val="en-US"/>
-        </w:rPr>
-        <w:t xml:space="preserve"> </w:t>
-      </w:r>
-      <w:proofErr w:type="spellStart"/>
-      <w:r>
-        <w:rPr>
-          <w:lang w:val="en-US"/>
-        </w:rPr>
-        <w:t>asynchron</w:t>
-      </w:r>
-      <w:proofErr w:type="spellEnd"/>
-      <w:r>
-        <w:rPr>
-          <w:lang w:val="en-US"/>
-        </w:rPr>
-        <w:t xml:space="preserve"> serial protocol?</w:t>
-      </w:r>
-    </w:p>
-    <w:p>
-      <w:pPr>
-        <w:rPr>
-          <w:lang w:val="en-US"/>
-        </w:rPr>
-      </w:pPr>
-      <w:r>
-        <w:rPr>
-          <w:lang w:val="en-US"/>
-        </w:rPr>
-        <w:t xml:space="preserve">3. </w:t>
-      </w:r>
-      <w:r>
-        <w:rPr>
-          <w:lang w:val="en-US"/>
-        </w:rPr>
-        <w:t>As which device class does the Freedom board enumerate at the PC, and what is the purpose of it?</w:t>
-      </w:r>
     </w:p>
     <w:p>
       <w:pPr>
@@ -216,19 +314,7 @@
         <w:rPr>
           <w:lang w:val="en-US"/>
         </w:rPr>
-        <w:t xml:space="preserve"> protocol, and therefore, has a bigger overhead. If the USB performance is not needed, a </w:t>
-      </w:r>
-      <w:r>
-        <w:rPr>
-          <w:lang w:val="en-US"/>
-        </w:rPr>
-        <w:t>simpler</w:t>
-      </w:r>
-      <w:r>
-        <w:rPr>
-          <w:lang w:val="en-US"/>
-        </w:rPr>
-        <w:t xml:space="preserve"> UAR</w:t>
+        <w:t xml:space="preserve"> protocol, and therefore, has a bigger overhead. If the USB performance is not needed, a simpler UAR</w:t>
       </w:r>
       <w:r>
         <w:rPr>
@@ -334,6 +420,172 @@
         </w:rPr>
         <w:t xml:space="preserve"> Furthermore, it also enumerates as Mass Storage Device, this mode can be used to update the firmware.</w:t>
       </w:r>
+    </w:p>
+    <w:p>
+      <w:pPr>
+        <w:rPr>
+          <w:lang w:val="en-US"/>
+        </w:rPr>
+      </w:pPr>
+      <w:r>
+        <w:rPr>
+          <w:lang w:val="en-US"/>
+        </w:rPr>
+        <w:t>4.</w:t>
+      </w:r>
+      <w:r>
+        <w:rPr>
+          <w:lang w:val="en-US"/>
+        </w:rPr>
+        <w:t xml:space="preserve"> </w:t>
+      </w:r>
+      <w:r>
+        <w:rPr>
+          <w:lang w:val="en-US"/>
+        </w:rPr>
+        <w:t>A: It manages the access of information between multiple processes (tasks).</w:t>
+      </w:r>
+    </w:p>
+    <w:p>
+      <w:pPr>
+        <w:rPr>
+          <w:lang w:val="en-US"/>
+        </w:rPr>
+      </w:pPr>
+      <w:r>
+        <w:rPr>
+          <w:lang w:val="en-US"/>
+        </w:rPr>
+        <w:t>5.</w:t>
+      </w:r>
+      <w:r>
+        <w:rPr>
+          <w:lang w:val="en-US"/>
+        </w:rPr>
+        <w:t xml:space="preserve"> </w:t>
+      </w:r>
+      <w:proofErr w:type="spellStart"/>
+      <w:proofErr w:type="gramStart"/>
+      <w:r>
+        <w:rPr>
+          <w:i/>
+          <w:lang w:val="en-US"/>
+        </w:rPr>
+        <w:t>xQueuePeek</w:t>
+      </w:r>
+      <w:proofErr w:type="spellEnd"/>
+      <w:r>
+        <w:rPr>
+          <w:i/>
+          <w:lang w:val="en-US"/>
+        </w:rPr>
+        <w:t>(</w:t>
+      </w:r>
+      <w:proofErr w:type="gramEnd"/>
+      <w:r>
+        <w:rPr>
+          <w:i/>
+          <w:lang w:val="en-US"/>
+        </w:rPr>
+        <w:t xml:space="preserve">) </w:t>
+      </w:r>
+      <w:r>
+        <w:rPr>
+          <w:lang w:val="en-US"/>
+        </w:rPr>
+        <w:t>only checks if there is a</w:t>
+      </w:r>
+      <w:r>
+        <w:rPr>
+          <w:lang w:val="en-US"/>
+        </w:rPr>
+        <w:t>n</w:t>
+      </w:r>
+      <w:r>
+        <w:rPr>
+          <w:lang w:val="en-US"/>
+        </w:rPr>
+        <w:t xml:space="preserve"> item in the queue. </w:t>
+      </w:r>
+      <w:proofErr w:type="spellStart"/>
+      <w:proofErr w:type="gramStart"/>
+      <w:r>
+        <w:rPr>
+          <w:i/>
+          <w:lang w:val="en-US"/>
+        </w:rPr>
+        <w:t>x</w:t>
+      </w:r>
+      <w:r>
+        <w:rPr>
+          <w:i/>
+          <w:lang w:val="en-US"/>
+        </w:rPr>
+        <w:t>QueueReceive</w:t>
+      </w:r>
+      <w:proofErr w:type="spellEnd"/>
+      <w:r>
+        <w:rPr>
+          <w:i/>
+          <w:lang w:val="en-US"/>
+        </w:rPr>
+        <w:t>(</w:t>
+      </w:r>
+      <w:proofErr w:type="gramEnd"/>
+      <w:r>
+        <w:rPr>
+          <w:i/>
+          <w:lang w:val="en-US"/>
+        </w:rPr>
+        <w:t>)</w:t>
+      </w:r>
+      <w:r>
+        <w:rPr>
+          <w:lang w:val="en-US"/>
+        </w:rPr>
+        <w:t xml:space="preserve"> does remove the</w:t>
+      </w:r>
+    </w:p>
+    <w:p>
+      <w:pPr>
+        <w:rPr>
+          <w:lang w:val="en-US"/>
+        </w:rPr>
+      </w:pPr>
+      <w:r>
+        <w:rPr>
+          <w:lang w:val="en-US"/>
+        </w:rPr>
+        <w:t xml:space="preserve">   </w:t>
+      </w:r>
+      <w:proofErr w:type="gramStart"/>
+      <w:r>
+        <w:rPr>
+          <w:lang w:val="en-US"/>
+        </w:rPr>
+        <w:t>item</w:t>
+      </w:r>
+      <w:proofErr w:type="gramEnd"/>
+      <w:r>
+        <w:rPr>
+          <w:lang w:val="en-US"/>
+        </w:rPr>
+        <w:t>.</w:t>
+      </w:r>
+    </w:p>
+    <w:p>
+      <w:pPr>
+        <w:rPr>
+          <w:lang w:val="en-US"/>
+        </w:rPr>
+      </w:pPr>
+    </w:p>
+    <w:p>
+      <w:pPr>
+        <w:rPr>
+          <w:lang w:val="en-US"/>
+        </w:rPr>
+      </w:pPr>
     </w:p>
     <w:sectPr>
       <w:headerReference w:type="default" r:id="rId7"/>
@@ -400,15 +652,7 @@
       <w:ptab w:relativeTo="margin" w:alignment="right" w:leader="none"/>
     </w:r>
     <w:r>
-      <w:t xml:space="preserve">Ruedi </w:t>
-    </w:r>
-    <w:proofErr w:type="spellStart"/>
-    <w:r>
-      <w:t>Herger</w:t>
-    </w:r>
-    <w:proofErr w:type="spellEnd"/>
-    <w:r>
-      <w:t>, Reto Müller, Andreas Walker</w:t>
+      <w:t>Ruedi Herger, Reto Müller, Andreas Walker</w:t>
     </w:r>
   </w:p>
 </w:ftr>

</xml_diff>

<commit_message>
Recap: Presentation/Q&A final version
</commit_message>
<xml_diff>
--- a/Recap/Q&A_RecapSW8.docx
+++ b/Recap/Q&A_RecapSW8.docx
@@ -15,6 +15,34 @@
         </w:rPr>
         <w:t>Recap SW 8</w:t>
       </w:r>
+      <w:r>
+        <w:rPr>
+          <w:lang w:val="en-US"/>
+        </w:rPr>
+        <w:t xml:space="preserve"> </w:t>
+      </w:r>
+    </w:p>
+    <w:p>
+      <w:pPr>
+        <w:pStyle w:val="Titel"/>
+        <w:rPr>
+          <w:lang w:val="en-US"/>
+        </w:rPr>
+      </w:pPr>
+      <w:r>
+        <w:rPr>
+          <w:lang w:val="en-US"/>
+        </w:rPr>
+        <w:t xml:space="preserve">Shell USB&amp;UART </w:t>
+      </w:r>
+      <w:proofErr w:type="spellStart"/>
+      <w:r>
+        <w:rPr>
+          <w:lang w:val="en-US"/>
+        </w:rPr>
+        <w:t>Mem&amp;Queue</w:t>
+      </w:r>
+      <w:proofErr w:type="spellEnd"/>
     </w:p>
     <w:p>
       <w:pPr>
@@ -72,8 +100,28 @@
         <w:rPr>
           <w:lang w:val="en-US"/>
         </w:rPr>
-        <w:t xml:space="preserve"> and USB CDC) over a direct USB connection to a USB port of the MCU?</w:t>
-      </w:r>
+        <w:t xml:space="preserve"> and USB CDC) over a direct USB connection to a USB port of the </w:t>
+      </w:r>
+      <w:proofErr w:type="gramStart"/>
+      <w:r>
+        <w:rPr>
+          <w:lang w:val="en-US"/>
+        </w:rPr>
+        <w:t>MCU</w:t>
+      </w:r>
+      <w:r>
+        <w:rPr>
+          <w:lang w:val="en-US"/>
+        </w:rPr>
+        <w:t xml:space="preserve"> </w:t>
+      </w:r>
+      <w:r>
+        <w:rPr>
+          <w:lang w:val="en-US"/>
+        </w:rPr>
+        <w:t>?</w:t>
+      </w:r>
+      <w:proofErr w:type="gramEnd"/>
     </w:p>
     <w:p>
       <w:pPr>
@@ -123,8 +171,28 @@
         <w:rPr>
           <w:lang w:val="en-US"/>
         </w:rPr>
-        <w:t xml:space="preserve"> serial protocol?</w:t>
-      </w:r>
+        <w:t xml:space="preserve"> serial </w:t>
+      </w:r>
+      <w:proofErr w:type="gramStart"/>
+      <w:r>
+        <w:rPr>
+          <w:lang w:val="en-US"/>
+        </w:rPr>
+        <w:t>protocol</w:t>
+      </w:r>
+      <w:r>
+        <w:rPr>
+          <w:lang w:val="en-US"/>
+        </w:rPr>
+        <w:t xml:space="preserve"> </w:t>
+      </w:r>
+      <w:r>
+        <w:rPr>
+          <w:lang w:val="en-US"/>
+        </w:rPr>
+        <w:t>?</w:t>
+      </w:r>
+      <w:proofErr w:type="gramEnd"/>
     </w:p>
     <w:p>
       <w:pPr>
@@ -155,26 +223,124 @@
         <w:rPr>
           <w:lang w:val="en-US"/>
         </w:rPr>
-        <w:t>4.</w:t>
-      </w:r>
-      <w:r>
-        <w:rPr>
-          <w:lang w:val="en-US"/>
-        </w:rPr>
-        <w:t xml:space="preserve"> What is Queue good for?</w:t>
-      </w:r>
-    </w:p>
-    <w:p>
-      <w:pPr>
-        <w:rPr>
-          <w:lang w:val="en-US"/>
-        </w:rPr>
-      </w:pPr>
-      <w:r>
-        <w:rPr>
-          <w:lang w:val="en-US"/>
-        </w:rPr>
-        <w:t>5.</w:t>
+        <w:t xml:space="preserve">4. What’s the command parser </w:t>
+      </w:r>
+      <w:proofErr w:type="gramStart"/>
+      <w:r>
+        <w:rPr>
+          <w:lang w:val="en-US"/>
+        </w:rPr>
+        <w:t>table</w:t>
+      </w:r>
+      <w:r>
+        <w:rPr>
+          <w:lang w:val="en-US"/>
+        </w:rPr>
+        <w:t xml:space="preserve"> </w:t>
+      </w:r>
+      <w:r>
+        <w:rPr>
+          <w:lang w:val="en-US"/>
+        </w:rPr>
+        <w:t>?</w:t>
+      </w:r>
+      <w:proofErr w:type="gramEnd"/>
+    </w:p>
+    <w:p>
+      <w:pPr>
+        <w:rPr>
+          <w:lang w:val="en-US"/>
+        </w:rPr>
+      </w:pPr>
+      <w:r>
+        <w:rPr>
+          <w:lang w:val="en-US"/>
+        </w:rPr>
+        <w:t xml:space="preserve">5. What’s the difference between Memory Scheme 1 and </w:t>
+      </w:r>
+      <w:proofErr w:type="gramStart"/>
+      <w:r>
+        <w:rPr>
+          <w:lang w:val="en-US"/>
+        </w:rPr>
+        <w:t>2</w:t>
+      </w:r>
+      <w:r>
+        <w:rPr>
+          <w:lang w:val="en-US"/>
+        </w:rPr>
+        <w:t xml:space="preserve"> </w:t>
+      </w:r>
+      <w:r>
+        <w:rPr>
+          <w:lang w:val="en-US"/>
+        </w:rPr>
+        <w:t>?</w:t>
+      </w:r>
+      <w:proofErr w:type="gramEnd"/>
+    </w:p>
+    <w:p>
+      <w:pPr>
+        <w:rPr>
+          <w:lang w:val="en-US"/>
+        </w:rPr>
+      </w:pPr>
+      <w:r>
+        <w:rPr>
+          <w:lang w:val="en-US"/>
+        </w:rPr>
+        <w:t>6</w:t>
+      </w:r>
+      <w:r>
+        <w:rPr>
+          <w:lang w:val="en-US"/>
+        </w:rPr>
+        <w:t>.</w:t>
+      </w:r>
+      <w:r>
+        <w:rPr>
+          <w:lang w:val="en-US"/>
+        </w:rPr>
+        <w:t xml:space="preserve"> What is Queue good </w:t>
+      </w:r>
+      <w:proofErr w:type="gramStart"/>
+      <w:r>
+        <w:rPr>
+          <w:lang w:val="en-US"/>
+        </w:rPr>
+        <w:t>for</w:t>
+      </w:r>
+      <w:r>
+        <w:rPr>
+          <w:lang w:val="en-US"/>
+        </w:rPr>
+        <w:t xml:space="preserve"> </w:t>
+      </w:r>
+      <w:r>
+        <w:rPr>
+          <w:lang w:val="en-US"/>
+        </w:rPr>
+        <w:t>?</w:t>
+      </w:r>
+      <w:proofErr w:type="gramEnd"/>
+    </w:p>
+    <w:p>
+      <w:pPr>
+        <w:rPr>
+          <w:lang w:val="en-US"/>
+        </w:rPr>
+      </w:pPr>
+      <w:r>
+        <w:rPr>
+          <w:lang w:val="en-US"/>
+        </w:rPr>
+        <w:t>7</w:t>
+      </w:r>
+      <w:r>
+        <w:rPr>
+          <w:lang w:val="en-US"/>
+        </w:rPr>
+        <w:t>.</w:t>
       </w:r>
       <w:r>
         <w:rPr>
@@ -242,221 +408,285 @@
         </w:rPr>
         <w:t xml:space="preserve"> ?</w:t>
       </w:r>
+    </w:p>
+    <w:p>
+      <w:pPr>
+        <w:rPr>
+          <w:lang w:val="en-US"/>
+        </w:rPr>
+      </w:pPr>
+    </w:p>
+    <w:p>
+      <w:pPr>
+        <w:rPr>
+          <w:lang w:val="en-US"/>
+        </w:rPr>
+      </w:pPr>
+      <w:r>
+        <w:rPr>
+          <w:lang w:val="en-US"/>
+        </w:rPr>
+        <w:br w:type="page"/>
+      </w:r>
+    </w:p>
+    <w:p>
+      <w:pPr>
+        <w:pStyle w:val="berschrift1"/>
+        <w:rPr>
+          <w:lang w:val="en-US"/>
+        </w:rPr>
+      </w:pPr>
+      <w:r>
+        <w:rPr>
+          <w:lang w:val="en-US"/>
+        </w:rPr>
+        <w:lastRenderedPageBreak/>
+        <w:t>Answers:</w:t>
+      </w:r>
+    </w:p>
+    <w:p>
+      <w:pPr>
+        <w:rPr>
+          <w:lang w:val="en-US"/>
+        </w:rPr>
+      </w:pPr>
+      <w:r>
+        <w:rPr>
+          <w:lang w:val="en-US"/>
+        </w:rPr>
+        <w:t>1.</w:t>
+      </w:r>
+      <w:r>
+        <w:rPr>
+          <w:lang w:val="en-US"/>
+        </w:rPr>
+        <w:t xml:space="preserve"> </w:t>
+      </w:r>
+      <w:r>
+        <w:rPr>
+          <w:lang w:val="en-US"/>
+        </w:rPr>
+        <w:t xml:space="preserve">USB is a much </w:t>
+      </w:r>
+      <w:r>
+        <w:rPr>
+          <w:lang w:val="en-US"/>
+        </w:rPr>
+        <w:t>more complex</w:t>
+      </w:r>
+      <w:r>
+        <w:rPr>
+          <w:lang w:val="en-US"/>
+        </w:rPr>
+        <w:t xml:space="preserve"> protocol, and therefore, has a bigger overhead. If the USB performance is not needed, a simpler UAR</w:t>
+      </w:r>
+      <w:r>
+        <w:rPr>
+          <w:lang w:val="en-US"/>
+        </w:rPr>
+        <w:t xml:space="preserve">T connection is more efficient. </w:t>
+      </w:r>
+      <w:r>
+        <w:rPr>
+          <w:lang w:val="en-US"/>
+        </w:rPr>
+        <w:t>At the Freedom board, there is an extra MCU to convert the USB to a UART protocol.</w:t>
+      </w:r>
+      <w:r>
+        <w:rPr>
+          <w:lang w:val="en-US"/>
+        </w:rPr>
+        <w:t xml:space="preserve"> This means that there is an extra MCU to take over the USB overhead.</w:t>
+      </w:r>
+    </w:p>
+    <w:p>
+      <w:pPr>
+        <w:rPr>
+          <w:lang w:val="en-US"/>
+        </w:rPr>
+      </w:pPr>
+      <w:r>
+        <w:rPr>
+          <w:lang w:val="en-US"/>
+        </w:rPr>
+        <w:t>2.</w:t>
+      </w:r>
+      <w:r>
+        <w:rPr>
+          <w:lang w:val="en-US"/>
+        </w:rPr>
+        <w:t xml:space="preserve"> </w:t>
+      </w:r>
+      <w:r>
+        <w:rPr>
+          <w:lang w:val="en-US"/>
+        </w:rPr>
+        <w:t>Serial means that it sends the data bits after bits on a single data li</w:t>
+      </w:r>
+      <w:r>
+        <w:rPr>
+          <w:lang w:val="en-US"/>
+        </w:rPr>
+        <w:t xml:space="preserve">ne (as a sample Rx or </w:t>
+      </w:r>
+      <w:proofErr w:type="spellStart"/>
+      <w:proofErr w:type="gramStart"/>
+      <w:r>
+        <w:rPr>
+          <w:lang w:val="en-US"/>
+        </w:rPr>
+        <w:t>Tx</w:t>
+      </w:r>
+      <w:proofErr w:type="spellEnd"/>
+      <w:proofErr w:type="gramEnd"/>
+      <w:r>
+        <w:rPr>
+          <w:lang w:val="en-US"/>
+        </w:rPr>
+        <w:t xml:space="preserve"> line). </w:t>
+      </w:r>
+      <w:proofErr w:type="spellStart"/>
+      <w:r>
+        <w:rPr>
+          <w:lang w:val="en-US"/>
+        </w:rPr>
+        <w:t>Asynchron</w:t>
+      </w:r>
+      <w:proofErr w:type="spellEnd"/>
+      <w:r>
+        <w:rPr>
+          <w:lang w:val="en-US"/>
+        </w:rPr>
+        <w:t xml:space="preserve"> means that there is no clock supported to read the data. The start of the data has to be detected by the protocol (start bits, stop bits).</w:t>
+      </w:r>
+    </w:p>
+    <w:p>
+      <w:pPr>
+        <w:rPr>
+          <w:lang w:val="en-US"/>
+        </w:rPr>
+      </w:pPr>
+      <w:r>
+        <w:rPr>
+          <w:lang w:val="en-US"/>
+        </w:rPr>
+        <w:t xml:space="preserve">3. </w:t>
+      </w:r>
+      <w:r>
+        <w:rPr>
+          <w:lang w:val="en-US"/>
+        </w:rPr>
+        <w:t>CDC (Communication Device Class), the PC opens a virtual COM port for the device. This enables to have a connection, which acts like a UART connection.</w:t>
+      </w:r>
+      <w:r>
+        <w:rPr>
+          <w:lang w:val="en-US"/>
+        </w:rPr>
+        <w:t xml:space="preserve"> Furthermore, it also enumerates as Mass Storage Device, this mode can be used to update the firmware.</w:t>
+      </w:r>
+    </w:p>
+    <w:p>
+      <w:pPr>
+        <w:rPr>
+          <w:lang w:val="en-US"/>
+        </w:rPr>
+      </w:pPr>
+      <w:r>
+        <w:rPr>
+          <w:lang w:val="en-US"/>
+        </w:rPr>
+        <w:t xml:space="preserve">4. </w:t>
+      </w:r>
+      <w:proofErr w:type="gramStart"/>
+      <w:r>
+        <w:rPr>
+          <w:lang w:val="en-US"/>
+        </w:rPr>
+        <w:t>It’s</w:t>
+      </w:r>
+      <w:proofErr w:type="gramEnd"/>
+      <w:r>
+        <w:rPr>
+          <w:lang w:val="en-US"/>
+        </w:rPr>
+        <w:t xml:space="preserve"> a list with function pointers. In this list the parser choses the method which is going to be executed.</w:t>
+      </w:r>
+    </w:p>
+    <w:p>
+      <w:pPr>
+        <w:rPr>
+          <w:lang w:val="en-US"/>
+        </w:rPr>
+      </w:pPr>
+      <w:r>
+        <w:rPr>
+          <w:lang w:val="en-US"/>
+        </w:rPr>
+        <w:t xml:space="preserve">5. Memory Scheme 1 only allocates Memory. It’s not possible to delete Tasks. With Scheme 2 </w:t>
+      </w:r>
+      <w:r>
+        <w:rPr>
+          <w:lang w:val="en-US"/>
+        </w:rPr>
+        <w:t>it’s</w:t>
+      </w:r>
+      <w:r>
+        <w:rPr>
+          <w:lang w:val="en-US"/>
+        </w:rPr>
+        <w:t xml:space="preserve"> possible to free space and reuse. There would be an</w:t>
+      </w:r>
       <w:bookmarkStart w:id="0" w:name="_GoBack"/>
       <w:bookmarkEnd w:id="0"/>
-    </w:p>
-    <w:p>
-      <w:pPr>
-        <w:rPr>
-          <w:lang w:val="en-US"/>
-        </w:rPr>
-      </w:pPr>
-    </w:p>
-    <w:p>
-      <w:pPr>
-        <w:rPr>
-          <w:lang w:val="en-US"/>
-        </w:rPr>
-      </w:pPr>
-      <w:r>
-        <w:rPr>
-          <w:lang w:val="en-US"/>
-        </w:rPr>
-        <w:br w:type="page"/>
-      </w:r>
-    </w:p>
-    <w:p>
-      <w:pPr>
-        <w:pStyle w:val="berschrift1"/>
-        <w:rPr>
-          <w:lang w:val="en-US"/>
-        </w:rPr>
-      </w:pPr>
-      <w:r>
-        <w:rPr>
-          <w:lang w:val="en-US"/>
-        </w:rPr>
-        <w:lastRenderedPageBreak/>
-        <w:t>Answers:</w:t>
-      </w:r>
-    </w:p>
-    <w:p>
-      <w:pPr>
-        <w:rPr>
-          <w:lang w:val="en-US"/>
-        </w:rPr>
-      </w:pPr>
-      <w:r>
-        <w:rPr>
-          <w:lang w:val="en-US"/>
-        </w:rPr>
-        <w:t>1.</w:t>
-      </w:r>
-      <w:r>
-        <w:rPr>
-          <w:lang w:val="en-US"/>
-        </w:rPr>
-        <w:t xml:space="preserve"> </w:t>
-      </w:r>
-      <w:r>
-        <w:rPr>
-          <w:lang w:val="en-US"/>
-        </w:rPr>
-        <w:t xml:space="preserve">USB is a much </w:t>
-      </w:r>
-      <w:r>
-        <w:rPr>
-          <w:lang w:val="en-US"/>
-        </w:rPr>
-        <w:t>more complex</w:t>
-      </w:r>
-      <w:r>
-        <w:rPr>
-          <w:lang w:val="en-US"/>
-        </w:rPr>
-        <w:t xml:space="preserve"> protocol, and therefore, has a bigger overhead. If the USB performance is not needed, a simpler UAR</w:t>
-      </w:r>
-      <w:r>
-        <w:rPr>
-          <w:lang w:val="en-US"/>
-        </w:rPr>
-        <w:t xml:space="preserve">T connection is more efficient. </w:t>
-      </w:r>
-      <w:r>
-        <w:rPr>
-          <w:lang w:val="en-US"/>
-        </w:rPr>
-        <w:t>At the Freedom board, there is an extra MCU to convert the USB to a UART protocol.</w:t>
-      </w:r>
-      <w:r>
-        <w:rPr>
-          <w:lang w:val="en-US"/>
-        </w:rPr>
-        <w:t xml:space="preserve"> This means that there is an extra MCU to take over the USB overhead.</w:t>
-      </w:r>
-    </w:p>
-    <w:p>
-      <w:pPr>
-        <w:rPr>
-          <w:lang w:val="en-US"/>
-        </w:rPr>
-      </w:pPr>
-      <w:r>
-        <w:rPr>
-          <w:lang w:val="en-US"/>
-        </w:rPr>
-        <w:t>2.</w:t>
-      </w:r>
-      <w:r>
-        <w:rPr>
-          <w:lang w:val="en-US"/>
-        </w:rPr>
-        <w:t xml:space="preserve"> </w:t>
-      </w:r>
-      <w:r>
-        <w:rPr>
-          <w:lang w:val="en-US"/>
-        </w:rPr>
-        <w:t>Serial means that it sends the data bits after bits on a single data li</w:t>
-      </w:r>
-      <w:r>
-        <w:rPr>
-          <w:lang w:val="en-US"/>
-        </w:rPr>
-        <w:t xml:space="preserve">ne (as a sample Rx or </w:t>
-      </w:r>
-      <w:proofErr w:type="spellStart"/>
-      <w:proofErr w:type="gramStart"/>
-      <w:r>
-        <w:rPr>
-          <w:lang w:val="en-US"/>
-        </w:rPr>
-        <w:t>Tx</w:t>
-      </w:r>
-      <w:proofErr w:type="spellEnd"/>
-      <w:proofErr w:type="gramEnd"/>
-      <w:r>
-        <w:rPr>
-          <w:lang w:val="en-US"/>
-        </w:rPr>
-        <w:t xml:space="preserve"> line). </w:t>
-      </w:r>
-      <w:proofErr w:type="spellStart"/>
-      <w:r>
-        <w:rPr>
-          <w:lang w:val="en-US"/>
-        </w:rPr>
-        <w:t>Asynchron</w:t>
-      </w:r>
-      <w:proofErr w:type="spellEnd"/>
-      <w:r>
-        <w:rPr>
-          <w:lang w:val="en-US"/>
-        </w:rPr>
-        <w:t xml:space="preserve"> means that there is no clock supported to read the data. The start of the data has to be detected by the protocol (start bits, stop bits).</w:t>
-      </w:r>
-    </w:p>
-    <w:p>
-      <w:pPr>
-        <w:rPr>
-          <w:lang w:val="en-US"/>
-        </w:rPr>
-      </w:pPr>
-      <w:r>
-        <w:rPr>
-          <w:lang w:val="en-US"/>
-        </w:rPr>
-        <w:t xml:space="preserve">3. </w:t>
-      </w:r>
-      <w:r>
-        <w:rPr>
-          <w:lang w:val="en-US"/>
-        </w:rPr>
-        <w:t>CDC (Communication Device Class), the PC opens a virtual COM port for the device. This enables to have a connection, which acts like a UART connection.</w:t>
-      </w:r>
-      <w:r>
-        <w:rPr>
-          <w:lang w:val="en-US"/>
-        </w:rPr>
-        <w:t xml:space="preserve"> Furthermore, it also enumerates as Mass Storage Device, this mode can be used to update the firmware.</w:t>
-      </w:r>
-    </w:p>
-    <w:p>
-      <w:pPr>
-        <w:rPr>
-          <w:lang w:val="en-US"/>
-        </w:rPr>
-      </w:pPr>
-      <w:r>
-        <w:rPr>
-          <w:lang w:val="en-US"/>
-        </w:rPr>
-        <w:t>4.</w:t>
-      </w:r>
-      <w:r>
-        <w:rPr>
-          <w:lang w:val="en-US"/>
-        </w:rPr>
-        <w:t xml:space="preserve"> </w:t>
-      </w:r>
-      <w:r>
-        <w:rPr>
-          <w:lang w:val="en-US"/>
-        </w:rPr>
-        <w:t>A: It manages the access of information between multiple processes (tasks).</w:t>
-      </w:r>
-    </w:p>
-    <w:p>
-      <w:pPr>
-        <w:rPr>
-          <w:lang w:val="en-US"/>
-        </w:rPr>
-      </w:pPr>
-      <w:r>
-        <w:rPr>
-          <w:lang w:val="en-US"/>
-        </w:rPr>
-        <w:t>5.</w:t>
+      <w:r>
+        <w:rPr>
+          <w:lang w:val="en-US"/>
+        </w:rPr>
+        <w:t>other Scheme where you can merge freed blocks.</w:t>
+      </w:r>
+    </w:p>
+    <w:p>
+      <w:pPr>
+        <w:rPr>
+          <w:lang w:val="en-US"/>
+        </w:rPr>
+      </w:pPr>
+      <w:r>
+        <w:rPr>
+          <w:lang w:val="en-US"/>
+        </w:rPr>
+        <w:t>6</w:t>
+      </w:r>
+      <w:r>
+        <w:rPr>
+          <w:lang w:val="en-US"/>
+        </w:rPr>
+        <w:t>.</w:t>
+      </w:r>
+      <w:r>
+        <w:rPr>
+          <w:lang w:val="en-US"/>
+        </w:rPr>
+        <w:t xml:space="preserve"> A: It manages the access of information between multiple processes (tasks).</w:t>
+      </w:r>
+    </w:p>
+    <w:p>
+      <w:pPr>
+        <w:rPr>
+          <w:lang w:val="en-US"/>
+        </w:rPr>
+      </w:pPr>
+      <w:r>
+        <w:rPr>
+          <w:lang w:val="en-US"/>
+        </w:rPr>
+        <w:t>7</w:t>
+      </w:r>
+      <w:r>
+        <w:rPr>
+          <w:lang w:val="en-US"/>
+        </w:rPr>
+        <w:t>.</w:t>
       </w:r>
       <w:r>
         <w:rPr>

</xml_diff>